<commit_message>
R & SQL Code
</commit_message>
<xml_diff>
--- a/R Code & SQL.docx
+++ b/R Code & SQL.docx
@@ -1767,7 +1767,6 @@
           <w:sz w:val="19"/>
           <w:szCs w:val="19"/>
         </w:rPr>
-        <w:lastRenderedPageBreak/>
         <w:t>--Drop Time from Date--</w:t>
       </w:r>
     </w:p>
@@ -3563,10 +3562,2494 @@
         <w:t xml:space="preserve"> a</w:t>
       </w:r>
     </w:p>
-    <w:p>
+    <w:p/>
+    <w:p>
+      <w:pPr>
+        <w:autoSpaceDE w:val="0"/>
+        <w:autoSpaceDN w:val="0"/>
+        <w:adjustRightInd w:val="0"/>
+        <w:spacing w:after="0" w:line="240" w:lineRule="auto"/>
+        <w:rPr>
+          <w:rFonts w:ascii="Consolas" w:hAnsi="Consolas" w:cs="Consolas"/>
+          <w:sz w:val="19"/>
+          <w:szCs w:val="19"/>
+        </w:rPr>
+      </w:pPr>
+      <w:proofErr w:type="gramStart"/>
+      <w:r>
+        <w:rPr>
+          <w:rFonts w:ascii="Consolas" w:hAnsi="Consolas" w:cs="Consolas"/>
+          <w:color w:val="0000FF"/>
+          <w:sz w:val="19"/>
+          <w:szCs w:val="19"/>
+        </w:rPr>
+        <w:t>use</w:t>
+      </w:r>
+      <w:proofErr w:type="gramEnd"/>
+      <w:r>
+        <w:rPr>
+          <w:rFonts w:ascii="Consolas" w:hAnsi="Consolas" w:cs="Consolas"/>
+          <w:sz w:val="19"/>
+          <w:szCs w:val="19"/>
+        </w:rPr>
+        <w:t xml:space="preserve"> </w:t>
+      </w:r>
+      <w:proofErr w:type="spellStart"/>
+      <w:r>
+        <w:rPr>
+          <w:rFonts w:ascii="Consolas" w:hAnsi="Consolas" w:cs="Consolas"/>
+          <w:sz w:val="19"/>
+          <w:szCs w:val="19"/>
+        </w:rPr>
+        <w:t>kaggle</w:t>
+      </w:r>
+      <w:proofErr w:type="spellEnd"/>
+      <w:r>
+        <w:rPr>
+          <w:rFonts w:ascii="Consolas" w:hAnsi="Consolas" w:cs="Consolas"/>
+          <w:color w:val="808080"/>
+          <w:sz w:val="19"/>
+          <w:szCs w:val="19"/>
+        </w:rPr>
+        <w:t>;</w:t>
+      </w:r>
+    </w:p>
+    <w:p>
+      <w:pPr>
+        <w:autoSpaceDE w:val="0"/>
+        <w:autoSpaceDN w:val="0"/>
+        <w:adjustRightInd w:val="0"/>
+        <w:spacing w:after="0" w:line="240" w:lineRule="auto"/>
+        <w:rPr>
+          <w:rFonts w:ascii="Consolas" w:hAnsi="Consolas" w:cs="Consolas"/>
+          <w:sz w:val="19"/>
+          <w:szCs w:val="19"/>
+        </w:rPr>
+      </w:pPr>
+      <w:proofErr w:type="gramStart"/>
+      <w:r>
+        <w:rPr>
+          <w:rFonts w:ascii="Consolas" w:hAnsi="Consolas" w:cs="Consolas"/>
+          <w:color w:val="0000FF"/>
+          <w:sz w:val="19"/>
+          <w:szCs w:val="19"/>
+        </w:rPr>
+        <w:t>go</w:t>
+      </w:r>
+      <w:proofErr w:type="gramEnd"/>
+    </w:p>
+    <w:p>
+      <w:pPr>
+        <w:autoSpaceDE w:val="0"/>
+        <w:autoSpaceDN w:val="0"/>
+        <w:adjustRightInd w:val="0"/>
+        <w:spacing w:after="0" w:line="240" w:lineRule="auto"/>
+        <w:rPr>
+          <w:rFonts w:ascii="Consolas" w:hAnsi="Consolas" w:cs="Consolas"/>
+          <w:sz w:val="19"/>
+          <w:szCs w:val="19"/>
+        </w:rPr>
+      </w:pPr>
+    </w:p>
+    <w:p>
+      <w:pPr>
+        <w:autoSpaceDE w:val="0"/>
+        <w:autoSpaceDN w:val="0"/>
+        <w:adjustRightInd w:val="0"/>
+        <w:spacing w:after="0" w:line="240" w:lineRule="auto"/>
+        <w:rPr>
+          <w:rFonts w:ascii="Consolas" w:hAnsi="Consolas" w:cs="Consolas"/>
+          <w:sz w:val="19"/>
+          <w:szCs w:val="19"/>
+        </w:rPr>
+      </w:pPr>
+      <w:proofErr w:type="gramStart"/>
+      <w:r>
+        <w:rPr>
+          <w:rFonts w:ascii="Consolas" w:hAnsi="Consolas" w:cs="Consolas"/>
+          <w:color w:val="0000FF"/>
+          <w:sz w:val="19"/>
+          <w:szCs w:val="19"/>
+        </w:rPr>
+        <w:t>create</w:t>
+      </w:r>
+      <w:proofErr w:type="gramEnd"/>
+      <w:r>
+        <w:rPr>
+          <w:rFonts w:ascii="Consolas" w:hAnsi="Consolas" w:cs="Consolas"/>
+          <w:sz w:val="19"/>
+          <w:szCs w:val="19"/>
+        </w:rPr>
+        <w:t xml:space="preserve"> </w:t>
+      </w:r>
+      <w:r>
+        <w:rPr>
+          <w:rFonts w:ascii="Consolas" w:hAnsi="Consolas" w:cs="Consolas"/>
+          <w:color w:val="0000FF"/>
+          <w:sz w:val="19"/>
+          <w:szCs w:val="19"/>
+        </w:rPr>
+        <w:t>table</w:t>
+      </w:r>
+      <w:r>
+        <w:rPr>
+          <w:rFonts w:ascii="Consolas" w:hAnsi="Consolas" w:cs="Consolas"/>
+          <w:sz w:val="19"/>
+          <w:szCs w:val="19"/>
+        </w:rPr>
+        <w:t xml:space="preserve"> </w:t>
+      </w:r>
+      <w:proofErr w:type="spellStart"/>
+      <w:r>
+        <w:rPr>
+          <w:rFonts w:ascii="Consolas" w:hAnsi="Consolas" w:cs="Consolas"/>
+          <w:sz w:val="19"/>
+          <w:szCs w:val="19"/>
+        </w:rPr>
+        <w:t>trans_kag</w:t>
+      </w:r>
+      <w:proofErr w:type="spellEnd"/>
+      <w:r>
+        <w:rPr>
+          <w:rFonts w:ascii="Consolas" w:hAnsi="Consolas" w:cs="Consolas"/>
+          <w:color w:val="808080"/>
+          <w:sz w:val="19"/>
+          <w:szCs w:val="19"/>
+        </w:rPr>
+        <w:t>(</w:t>
+      </w:r>
+    </w:p>
+    <w:p>
+      <w:pPr>
+        <w:autoSpaceDE w:val="0"/>
+        <w:autoSpaceDN w:val="0"/>
+        <w:adjustRightInd w:val="0"/>
+        <w:spacing w:after="0" w:line="240" w:lineRule="auto"/>
+        <w:rPr>
+          <w:rFonts w:ascii="Consolas" w:hAnsi="Consolas" w:cs="Consolas"/>
+          <w:sz w:val="19"/>
+          <w:szCs w:val="19"/>
+        </w:rPr>
+      </w:pPr>
+      <w:proofErr w:type="gramStart"/>
+      <w:r>
+        <w:rPr>
+          <w:rFonts w:ascii="Consolas" w:hAnsi="Consolas" w:cs="Consolas"/>
+          <w:sz w:val="19"/>
+          <w:szCs w:val="19"/>
+        </w:rPr>
+        <w:t>id</w:t>
+      </w:r>
+      <w:proofErr w:type="gramEnd"/>
+      <w:r>
+        <w:rPr>
+          <w:rFonts w:ascii="Consolas" w:hAnsi="Consolas" w:cs="Consolas"/>
+          <w:sz w:val="19"/>
+          <w:szCs w:val="19"/>
+        </w:rPr>
+        <w:t xml:space="preserve"> </w:t>
+      </w:r>
+      <w:proofErr w:type="spellStart"/>
+      <w:r>
+        <w:rPr>
+          <w:rFonts w:ascii="Consolas" w:hAnsi="Consolas" w:cs="Consolas"/>
+          <w:color w:val="0000FF"/>
+          <w:sz w:val="19"/>
+          <w:szCs w:val="19"/>
+        </w:rPr>
+        <w:t>bigint</w:t>
+      </w:r>
+      <w:proofErr w:type="spellEnd"/>
+      <w:r>
+        <w:rPr>
+          <w:rFonts w:ascii="Consolas" w:hAnsi="Consolas" w:cs="Consolas"/>
+          <w:color w:val="808080"/>
+          <w:sz w:val="19"/>
+          <w:szCs w:val="19"/>
+        </w:rPr>
+        <w:t>,</w:t>
+      </w:r>
+    </w:p>
+    <w:p>
+      <w:pPr>
+        <w:autoSpaceDE w:val="0"/>
+        <w:autoSpaceDN w:val="0"/>
+        <w:adjustRightInd w:val="0"/>
+        <w:spacing w:after="0" w:line="240" w:lineRule="auto"/>
+        <w:rPr>
+          <w:rFonts w:ascii="Consolas" w:hAnsi="Consolas" w:cs="Consolas"/>
+          <w:sz w:val="19"/>
+          <w:szCs w:val="19"/>
+        </w:rPr>
+      </w:pPr>
+      <w:proofErr w:type="gramStart"/>
+      <w:r>
+        <w:rPr>
+          <w:rFonts w:ascii="Consolas" w:hAnsi="Consolas" w:cs="Consolas"/>
+          <w:sz w:val="19"/>
+          <w:szCs w:val="19"/>
+        </w:rPr>
+        <w:t>chain</w:t>
+      </w:r>
+      <w:proofErr w:type="gramEnd"/>
+      <w:r>
+        <w:rPr>
+          <w:rFonts w:ascii="Consolas" w:hAnsi="Consolas" w:cs="Consolas"/>
+          <w:sz w:val="19"/>
+          <w:szCs w:val="19"/>
+        </w:rPr>
+        <w:t xml:space="preserve"> </w:t>
+      </w:r>
+      <w:proofErr w:type="spellStart"/>
+      <w:r>
+        <w:rPr>
+          <w:rFonts w:ascii="Consolas" w:hAnsi="Consolas" w:cs="Consolas"/>
+          <w:color w:val="0000FF"/>
+          <w:sz w:val="19"/>
+          <w:szCs w:val="19"/>
+        </w:rPr>
+        <w:t>bigint</w:t>
+      </w:r>
+      <w:proofErr w:type="spellEnd"/>
+      <w:r>
+        <w:rPr>
+          <w:rFonts w:ascii="Consolas" w:hAnsi="Consolas" w:cs="Consolas"/>
+          <w:color w:val="808080"/>
+          <w:sz w:val="19"/>
+          <w:szCs w:val="19"/>
+        </w:rPr>
+        <w:t>,</w:t>
+      </w:r>
+    </w:p>
+    <w:p>
+      <w:pPr>
+        <w:autoSpaceDE w:val="0"/>
+        <w:autoSpaceDN w:val="0"/>
+        <w:adjustRightInd w:val="0"/>
+        <w:spacing w:after="0" w:line="240" w:lineRule="auto"/>
+        <w:rPr>
+          <w:rFonts w:ascii="Consolas" w:hAnsi="Consolas" w:cs="Consolas"/>
+          <w:sz w:val="19"/>
+          <w:szCs w:val="19"/>
+        </w:rPr>
+      </w:pPr>
+      <w:proofErr w:type="spellStart"/>
+      <w:proofErr w:type="gramStart"/>
+      <w:r>
+        <w:rPr>
+          <w:rFonts w:ascii="Consolas" w:hAnsi="Consolas" w:cs="Consolas"/>
+          <w:sz w:val="19"/>
+          <w:szCs w:val="19"/>
+        </w:rPr>
+        <w:t>dept</w:t>
+      </w:r>
+      <w:proofErr w:type="spellEnd"/>
+      <w:proofErr w:type="gramEnd"/>
+      <w:r>
+        <w:rPr>
+          <w:rFonts w:ascii="Consolas" w:hAnsi="Consolas" w:cs="Consolas"/>
+          <w:sz w:val="19"/>
+          <w:szCs w:val="19"/>
+        </w:rPr>
+        <w:t xml:space="preserve"> </w:t>
+      </w:r>
+      <w:proofErr w:type="spellStart"/>
+      <w:r>
+        <w:rPr>
+          <w:rFonts w:ascii="Consolas" w:hAnsi="Consolas" w:cs="Consolas"/>
+          <w:color w:val="0000FF"/>
+          <w:sz w:val="19"/>
+          <w:szCs w:val="19"/>
+        </w:rPr>
+        <w:t>bigint</w:t>
+      </w:r>
+      <w:proofErr w:type="spellEnd"/>
+      <w:r>
+        <w:rPr>
+          <w:rFonts w:ascii="Consolas" w:hAnsi="Consolas" w:cs="Consolas"/>
+          <w:color w:val="808080"/>
+          <w:sz w:val="19"/>
+          <w:szCs w:val="19"/>
+        </w:rPr>
+        <w:t>,</w:t>
+      </w:r>
+    </w:p>
+    <w:p>
+      <w:pPr>
+        <w:autoSpaceDE w:val="0"/>
+        <w:autoSpaceDN w:val="0"/>
+        <w:adjustRightInd w:val="0"/>
+        <w:spacing w:after="0" w:line="240" w:lineRule="auto"/>
+        <w:rPr>
+          <w:rFonts w:ascii="Consolas" w:hAnsi="Consolas" w:cs="Consolas"/>
+          <w:sz w:val="19"/>
+          <w:szCs w:val="19"/>
+        </w:rPr>
+      </w:pPr>
+      <w:proofErr w:type="gramStart"/>
+      <w:r>
+        <w:rPr>
+          <w:rFonts w:ascii="Consolas" w:hAnsi="Consolas" w:cs="Consolas"/>
+          <w:sz w:val="19"/>
+          <w:szCs w:val="19"/>
+        </w:rPr>
+        <w:t>category</w:t>
+      </w:r>
+      <w:proofErr w:type="gramEnd"/>
+      <w:r>
+        <w:rPr>
+          <w:rFonts w:ascii="Consolas" w:hAnsi="Consolas" w:cs="Consolas"/>
+          <w:sz w:val="19"/>
+          <w:szCs w:val="19"/>
+        </w:rPr>
+        <w:t xml:space="preserve"> </w:t>
+      </w:r>
+      <w:proofErr w:type="spellStart"/>
+      <w:r>
+        <w:rPr>
+          <w:rFonts w:ascii="Consolas" w:hAnsi="Consolas" w:cs="Consolas"/>
+          <w:color w:val="0000FF"/>
+          <w:sz w:val="19"/>
+          <w:szCs w:val="19"/>
+        </w:rPr>
+        <w:t>bigint</w:t>
+      </w:r>
+      <w:proofErr w:type="spellEnd"/>
+      <w:r>
+        <w:rPr>
+          <w:rFonts w:ascii="Consolas" w:hAnsi="Consolas" w:cs="Consolas"/>
+          <w:color w:val="808080"/>
+          <w:sz w:val="19"/>
+          <w:szCs w:val="19"/>
+        </w:rPr>
+        <w:t>,</w:t>
+      </w:r>
+    </w:p>
+    <w:p>
+      <w:pPr>
+        <w:autoSpaceDE w:val="0"/>
+        <w:autoSpaceDN w:val="0"/>
+        <w:adjustRightInd w:val="0"/>
+        <w:spacing w:after="0" w:line="240" w:lineRule="auto"/>
+        <w:rPr>
+          <w:rFonts w:ascii="Consolas" w:hAnsi="Consolas" w:cs="Consolas"/>
+          <w:sz w:val="19"/>
+          <w:szCs w:val="19"/>
+        </w:rPr>
+      </w:pPr>
+      <w:proofErr w:type="gramStart"/>
+      <w:r>
+        <w:rPr>
+          <w:rFonts w:ascii="Consolas" w:hAnsi="Consolas" w:cs="Consolas"/>
+          <w:sz w:val="19"/>
+          <w:szCs w:val="19"/>
+        </w:rPr>
+        <w:t>company</w:t>
+      </w:r>
+      <w:proofErr w:type="gramEnd"/>
+      <w:r>
+        <w:rPr>
+          <w:rFonts w:ascii="Consolas" w:hAnsi="Consolas" w:cs="Consolas"/>
+          <w:sz w:val="19"/>
+          <w:szCs w:val="19"/>
+        </w:rPr>
+        <w:t xml:space="preserve"> </w:t>
+      </w:r>
+      <w:proofErr w:type="spellStart"/>
+      <w:r>
+        <w:rPr>
+          <w:rFonts w:ascii="Consolas" w:hAnsi="Consolas" w:cs="Consolas"/>
+          <w:color w:val="0000FF"/>
+          <w:sz w:val="19"/>
+          <w:szCs w:val="19"/>
+        </w:rPr>
+        <w:t>bigint</w:t>
+      </w:r>
+      <w:proofErr w:type="spellEnd"/>
+      <w:r>
+        <w:rPr>
+          <w:rFonts w:ascii="Consolas" w:hAnsi="Consolas" w:cs="Consolas"/>
+          <w:color w:val="808080"/>
+          <w:sz w:val="19"/>
+          <w:szCs w:val="19"/>
+        </w:rPr>
+        <w:t>,</w:t>
+      </w:r>
+    </w:p>
+    <w:p>
+      <w:pPr>
+        <w:autoSpaceDE w:val="0"/>
+        <w:autoSpaceDN w:val="0"/>
+        <w:adjustRightInd w:val="0"/>
+        <w:spacing w:after="0" w:line="240" w:lineRule="auto"/>
+        <w:rPr>
+          <w:rFonts w:ascii="Consolas" w:hAnsi="Consolas" w:cs="Consolas"/>
+          <w:sz w:val="19"/>
+          <w:szCs w:val="19"/>
+        </w:rPr>
+      </w:pPr>
+      <w:proofErr w:type="gramStart"/>
+      <w:r>
+        <w:rPr>
+          <w:rFonts w:ascii="Consolas" w:hAnsi="Consolas" w:cs="Consolas"/>
+          <w:sz w:val="19"/>
+          <w:szCs w:val="19"/>
+        </w:rPr>
+        <w:t>brand</w:t>
+      </w:r>
+      <w:proofErr w:type="gramEnd"/>
+      <w:r>
+        <w:rPr>
+          <w:rFonts w:ascii="Consolas" w:hAnsi="Consolas" w:cs="Consolas"/>
+          <w:sz w:val="19"/>
+          <w:szCs w:val="19"/>
+        </w:rPr>
+        <w:t xml:space="preserve"> </w:t>
+      </w:r>
+      <w:proofErr w:type="spellStart"/>
+      <w:r>
+        <w:rPr>
+          <w:rFonts w:ascii="Consolas" w:hAnsi="Consolas" w:cs="Consolas"/>
+          <w:color w:val="0000FF"/>
+          <w:sz w:val="19"/>
+          <w:szCs w:val="19"/>
+        </w:rPr>
+        <w:t>int</w:t>
+      </w:r>
+      <w:proofErr w:type="spellEnd"/>
+      <w:r>
+        <w:rPr>
+          <w:rFonts w:ascii="Consolas" w:hAnsi="Consolas" w:cs="Consolas"/>
+          <w:color w:val="808080"/>
+          <w:sz w:val="19"/>
+          <w:szCs w:val="19"/>
+        </w:rPr>
+        <w:t>,</w:t>
+      </w:r>
+    </w:p>
+    <w:p>
+      <w:pPr>
+        <w:autoSpaceDE w:val="0"/>
+        <w:autoSpaceDN w:val="0"/>
+        <w:adjustRightInd w:val="0"/>
+        <w:spacing w:after="0" w:line="240" w:lineRule="auto"/>
+        <w:rPr>
+          <w:rFonts w:ascii="Consolas" w:hAnsi="Consolas" w:cs="Consolas"/>
+          <w:sz w:val="19"/>
+          <w:szCs w:val="19"/>
+        </w:rPr>
+      </w:pPr>
+      <w:proofErr w:type="gramStart"/>
+      <w:r>
+        <w:rPr>
+          <w:rFonts w:ascii="Consolas" w:hAnsi="Consolas" w:cs="Consolas"/>
+          <w:sz w:val="19"/>
+          <w:szCs w:val="19"/>
+        </w:rPr>
+        <w:t>date1</w:t>
+      </w:r>
+      <w:proofErr w:type="gramEnd"/>
+      <w:r>
+        <w:rPr>
+          <w:rFonts w:ascii="Consolas" w:hAnsi="Consolas" w:cs="Consolas"/>
+          <w:sz w:val="19"/>
+          <w:szCs w:val="19"/>
+        </w:rPr>
+        <w:t xml:space="preserve"> </w:t>
+      </w:r>
+      <w:r>
+        <w:rPr>
+          <w:rFonts w:ascii="Consolas" w:hAnsi="Consolas" w:cs="Consolas"/>
+          <w:color w:val="0000FF"/>
+          <w:sz w:val="19"/>
+          <w:szCs w:val="19"/>
+        </w:rPr>
+        <w:t>date</w:t>
+      </w:r>
+      <w:r>
+        <w:rPr>
+          <w:rFonts w:ascii="Consolas" w:hAnsi="Consolas" w:cs="Consolas"/>
+          <w:color w:val="808080"/>
+          <w:sz w:val="19"/>
+          <w:szCs w:val="19"/>
+        </w:rPr>
+        <w:t>,</w:t>
+      </w:r>
+    </w:p>
+    <w:p>
+      <w:pPr>
+        <w:autoSpaceDE w:val="0"/>
+        <w:autoSpaceDN w:val="0"/>
+        <w:adjustRightInd w:val="0"/>
+        <w:spacing w:after="0" w:line="240" w:lineRule="auto"/>
+        <w:rPr>
+          <w:rFonts w:ascii="Consolas" w:hAnsi="Consolas" w:cs="Consolas"/>
+          <w:sz w:val="19"/>
+          <w:szCs w:val="19"/>
+        </w:rPr>
+      </w:pPr>
+      <w:proofErr w:type="spellStart"/>
+      <w:proofErr w:type="gramStart"/>
+      <w:r>
+        <w:rPr>
+          <w:rFonts w:ascii="Consolas" w:hAnsi="Consolas" w:cs="Consolas"/>
+          <w:sz w:val="19"/>
+          <w:szCs w:val="19"/>
+        </w:rPr>
+        <w:t>productsize</w:t>
+      </w:r>
+      <w:proofErr w:type="spellEnd"/>
+      <w:proofErr w:type="gramEnd"/>
+      <w:r>
+        <w:rPr>
+          <w:rFonts w:ascii="Consolas" w:hAnsi="Consolas" w:cs="Consolas"/>
+          <w:sz w:val="19"/>
+          <w:szCs w:val="19"/>
+        </w:rPr>
+        <w:t xml:space="preserve"> </w:t>
+      </w:r>
+      <w:r>
+        <w:rPr>
+          <w:rFonts w:ascii="Consolas" w:hAnsi="Consolas" w:cs="Consolas"/>
+          <w:color w:val="0000FF"/>
+          <w:sz w:val="19"/>
+          <w:szCs w:val="19"/>
+        </w:rPr>
+        <w:t>float</w:t>
+      </w:r>
+      <w:r>
+        <w:rPr>
+          <w:rFonts w:ascii="Consolas" w:hAnsi="Consolas" w:cs="Consolas"/>
+          <w:color w:val="808080"/>
+          <w:sz w:val="19"/>
+          <w:szCs w:val="19"/>
+        </w:rPr>
+        <w:t>,</w:t>
+      </w:r>
+    </w:p>
+    <w:p>
+      <w:pPr>
+        <w:autoSpaceDE w:val="0"/>
+        <w:autoSpaceDN w:val="0"/>
+        <w:adjustRightInd w:val="0"/>
+        <w:spacing w:after="0" w:line="240" w:lineRule="auto"/>
+        <w:rPr>
+          <w:rFonts w:ascii="Consolas" w:hAnsi="Consolas" w:cs="Consolas"/>
+          <w:sz w:val="19"/>
+          <w:szCs w:val="19"/>
+        </w:rPr>
+      </w:pPr>
+      <w:proofErr w:type="spellStart"/>
+      <w:proofErr w:type="gramStart"/>
+      <w:r>
+        <w:rPr>
+          <w:rFonts w:ascii="Consolas" w:hAnsi="Consolas" w:cs="Consolas"/>
+          <w:sz w:val="19"/>
+          <w:szCs w:val="19"/>
+        </w:rPr>
+        <w:t>productmeasure</w:t>
+      </w:r>
+      <w:proofErr w:type="spellEnd"/>
+      <w:proofErr w:type="gramEnd"/>
+      <w:r>
+        <w:rPr>
+          <w:rFonts w:ascii="Consolas" w:hAnsi="Consolas" w:cs="Consolas"/>
+          <w:sz w:val="19"/>
+          <w:szCs w:val="19"/>
+        </w:rPr>
+        <w:t xml:space="preserve"> </w:t>
+      </w:r>
+      <w:r>
+        <w:rPr>
+          <w:rFonts w:ascii="Consolas" w:hAnsi="Consolas" w:cs="Consolas"/>
+          <w:color w:val="0000FF"/>
+          <w:sz w:val="19"/>
+          <w:szCs w:val="19"/>
+        </w:rPr>
+        <w:t>varchar</w:t>
+      </w:r>
+      <w:r>
+        <w:rPr>
+          <w:rFonts w:ascii="Consolas" w:hAnsi="Consolas" w:cs="Consolas"/>
+          <w:color w:val="808080"/>
+          <w:sz w:val="19"/>
+          <w:szCs w:val="19"/>
+        </w:rPr>
+        <w:t>(</w:t>
+      </w:r>
+      <w:r>
+        <w:rPr>
+          <w:rFonts w:ascii="Consolas" w:hAnsi="Consolas" w:cs="Consolas"/>
+          <w:sz w:val="19"/>
+          <w:szCs w:val="19"/>
+        </w:rPr>
+        <w:t>2</w:t>
+      </w:r>
+      <w:r>
+        <w:rPr>
+          <w:rFonts w:ascii="Consolas" w:hAnsi="Consolas" w:cs="Consolas"/>
+          <w:color w:val="808080"/>
+          <w:sz w:val="19"/>
+          <w:szCs w:val="19"/>
+        </w:rPr>
+        <w:t>),</w:t>
+      </w:r>
+    </w:p>
+    <w:p>
+      <w:pPr>
+        <w:autoSpaceDE w:val="0"/>
+        <w:autoSpaceDN w:val="0"/>
+        <w:adjustRightInd w:val="0"/>
+        <w:spacing w:after="0" w:line="240" w:lineRule="auto"/>
+        <w:rPr>
+          <w:rFonts w:ascii="Consolas" w:hAnsi="Consolas" w:cs="Consolas"/>
+          <w:sz w:val="19"/>
+          <w:szCs w:val="19"/>
+        </w:rPr>
+      </w:pPr>
+      <w:proofErr w:type="spellStart"/>
+      <w:proofErr w:type="gramStart"/>
+      <w:r>
+        <w:rPr>
+          <w:rFonts w:ascii="Consolas" w:hAnsi="Consolas" w:cs="Consolas"/>
+          <w:sz w:val="19"/>
+          <w:szCs w:val="19"/>
+        </w:rPr>
+        <w:t>purchasequantity</w:t>
+      </w:r>
+      <w:proofErr w:type="spellEnd"/>
+      <w:proofErr w:type="gramEnd"/>
+      <w:r>
+        <w:rPr>
+          <w:rFonts w:ascii="Consolas" w:hAnsi="Consolas" w:cs="Consolas"/>
+          <w:sz w:val="19"/>
+          <w:szCs w:val="19"/>
+        </w:rPr>
+        <w:t xml:space="preserve"> </w:t>
+      </w:r>
+      <w:proofErr w:type="spellStart"/>
+      <w:r>
+        <w:rPr>
+          <w:rFonts w:ascii="Consolas" w:hAnsi="Consolas" w:cs="Consolas"/>
+          <w:color w:val="0000FF"/>
+          <w:sz w:val="19"/>
+          <w:szCs w:val="19"/>
+        </w:rPr>
+        <w:t>bigint</w:t>
+      </w:r>
+      <w:proofErr w:type="spellEnd"/>
+      <w:r>
+        <w:rPr>
+          <w:rFonts w:ascii="Consolas" w:hAnsi="Consolas" w:cs="Consolas"/>
+          <w:color w:val="808080"/>
+          <w:sz w:val="19"/>
+          <w:szCs w:val="19"/>
+        </w:rPr>
+        <w:t>,</w:t>
+      </w:r>
+    </w:p>
+    <w:p>
+      <w:pPr>
+        <w:autoSpaceDE w:val="0"/>
+        <w:autoSpaceDN w:val="0"/>
+        <w:adjustRightInd w:val="0"/>
+        <w:spacing w:after="0" w:line="240" w:lineRule="auto"/>
+        <w:rPr>
+          <w:rFonts w:ascii="Consolas" w:hAnsi="Consolas" w:cs="Consolas"/>
+          <w:sz w:val="19"/>
+          <w:szCs w:val="19"/>
+        </w:rPr>
+      </w:pPr>
+      <w:proofErr w:type="spellStart"/>
+      <w:proofErr w:type="gramStart"/>
+      <w:r>
+        <w:rPr>
+          <w:rFonts w:ascii="Consolas" w:hAnsi="Consolas" w:cs="Consolas"/>
+          <w:sz w:val="19"/>
+          <w:szCs w:val="19"/>
+        </w:rPr>
+        <w:t>purchaseamount</w:t>
+      </w:r>
+      <w:proofErr w:type="spellEnd"/>
+      <w:proofErr w:type="gramEnd"/>
+      <w:r>
+        <w:rPr>
+          <w:rFonts w:ascii="Consolas" w:hAnsi="Consolas" w:cs="Consolas"/>
+          <w:sz w:val="19"/>
+          <w:szCs w:val="19"/>
+        </w:rPr>
+        <w:t xml:space="preserve"> </w:t>
+      </w:r>
+      <w:r>
+        <w:rPr>
+          <w:rFonts w:ascii="Consolas" w:hAnsi="Consolas" w:cs="Consolas"/>
+          <w:color w:val="0000FF"/>
+          <w:sz w:val="19"/>
+          <w:szCs w:val="19"/>
+        </w:rPr>
+        <w:t>float</w:t>
+      </w:r>
+    </w:p>
+    <w:p>
+      <w:pPr>
+        <w:autoSpaceDE w:val="0"/>
+        <w:autoSpaceDN w:val="0"/>
+        <w:adjustRightInd w:val="0"/>
+        <w:spacing w:after="0" w:line="240" w:lineRule="auto"/>
+        <w:rPr>
+          <w:rFonts w:ascii="Consolas" w:hAnsi="Consolas" w:cs="Consolas"/>
+          <w:sz w:val="19"/>
+          <w:szCs w:val="19"/>
+        </w:rPr>
+      </w:pPr>
+      <w:r>
+        <w:rPr>
+          <w:rFonts w:ascii="Consolas" w:hAnsi="Consolas" w:cs="Consolas"/>
+          <w:color w:val="808080"/>
+          <w:sz w:val="19"/>
+          <w:szCs w:val="19"/>
+        </w:rPr>
+        <w:t>)</w:t>
+      </w:r>
+    </w:p>
+    <w:p>
+      <w:pPr>
+        <w:autoSpaceDE w:val="0"/>
+        <w:autoSpaceDN w:val="0"/>
+        <w:adjustRightInd w:val="0"/>
+        <w:spacing w:after="0" w:line="240" w:lineRule="auto"/>
+        <w:rPr>
+          <w:rFonts w:ascii="Consolas" w:hAnsi="Consolas" w:cs="Consolas"/>
+          <w:sz w:val="19"/>
+          <w:szCs w:val="19"/>
+        </w:rPr>
+      </w:pPr>
+      <w:proofErr w:type="gramStart"/>
+      <w:r>
+        <w:rPr>
+          <w:rFonts w:ascii="Consolas" w:hAnsi="Consolas" w:cs="Consolas"/>
+          <w:color w:val="0000FF"/>
+          <w:sz w:val="19"/>
+          <w:szCs w:val="19"/>
+        </w:rPr>
+        <w:t>go</w:t>
+      </w:r>
+      <w:proofErr w:type="gramEnd"/>
+    </w:p>
+    <w:p>
+      <w:pPr>
+        <w:autoSpaceDE w:val="0"/>
+        <w:autoSpaceDN w:val="0"/>
+        <w:adjustRightInd w:val="0"/>
+        <w:spacing w:after="0" w:line="240" w:lineRule="auto"/>
+        <w:rPr>
+          <w:rFonts w:ascii="Consolas" w:hAnsi="Consolas" w:cs="Consolas"/>
+          <w:sz w:val="19"/>
+          <w:szCs w:val="19"/>
+        </w:rPr>
+      </w:pPr>
+    </w:p>
+    <w:p>
+      <w:pPr>
+        <w:autoSpaceDE w:val="0"/>
+        <w:autoSpaceDN w:val="0"/>
+        <w:adjustRightInd w:val="0"/>
+        <w:spacing w:after="0" w:line="240" w:lineRule="auto"/>
+        <w:rPr>
+          <w:rFonts w:ascii="Consolas" w:hAnsi="Consolas" w:cs="Consolas"/>
+          <w:sz w:val="19"/>
+          <w:szCs w:val="19"/>
+        </w:rPr>
+      </w:pPr>
+    </w:p>
+    <w:p>
+      <w:pPr>
+        <w:autoSpaceDE w:val="0"/>
+        <w:autoSpaceDN w:val="0"/>
+        <w:adjustRightInd w:val="0"/>
+        <w:spacing w:after="0" w:line="240" w:lineRule="auto"/>
+        <w:rPr>
+          <w:rFonts w:ascii="Consolas" w:hAnsi="Consolas" w:cs="Consolas"/>
+          <w:sz w:val="19"/>
+          <w:szCs w:val="19"/>
+        </w:rPr>
+      </w:pPr>
+      <w:proofErr w:type="gramStart"/>
+      <w:r>
+        <w:rPr>
+          <w:rFonts w:ascii="Consolas" w:hAnsi="Consolas" w:cs="Consolas"/>
+          <w:color w:val="0000FF"/>
+          <w:sz w:val="19"/>
+          <w:szCs w:val="19"/>
+        </w:rPr>
+        <w:t>select</w:t>
+      </w:r>
+      <w:proofErr w:type="gramEnd"/>
+      <w:r>
+        <w:rPr>
+          <w:rFonts w:ascii="Consolas" w:hAnsi="Consolas" w:cs="Consolas"/>
+          <w:sz w:val="19"/>
+          <w:szCs w:val="19"/>
+        </w:rPr>
+        <w:t xml:space="preserve"> </w:t>
+      </w:r>
+      <w:r>
+        <w:rPr>
+          <w:rFonts w:ascii="Consolas" w:hAnsi="Consolas" w:cs="Consolas"/>
+          <w:color w:val="FF00FF"/>
+          <w:sz w:val="19"/>
+          <w:szCs w:val="19"/>
+        </w:rPr>
+        <w:t>sum</w:t>
+      </w:r>
+      <w:r>
+        <w:rPr>
+          <w:rFonts w:ascii="Consolas" w:hAnsi="Consolas" w:cs="Consolas"/>
+          <w:color w:val="808080"/>
+          <w:sz w:val="19"/>
+          <w:szCs w:val="19"/>
+        </w:rPr>
+        <w:t>(</w:t>
+      </w:r>
+      <w:r>
+        <w:rPr>
+          <w:rFonts w:ascii="Consolas" w:hAnsi="Consolas" w:cs="Consolas"/>
+          <w:sz w:val="19"/>
+          <w:szCs w:val="19"/>
+        </w:rPr>
+        <w:t>[</w:t>
+      </w:r>
+      <w:proofErr w:type="spellStart"/>
+      <w:r>
+        <w:rPr>
+          <w:rFonts w:ascii="Consolas" w:hAnsi="Consolas" w:cs="Consolas"/>
+          <w:sz w:val="19"/>
+          <w:szCs w:val="19"/>
+        </w:rPr>
+        <w:t>total_ex_tax</w:t>
+      </w:r>
+      <w:proofErr w:type="spellEnd"/>
+      <w:r>
+        <w:rPr>
+          <w:rFonts w:ascii="Consolas" w:hAnsi="Consolas" w:cs="Consolas"/>
+          <w:sz w:val="19"/>
+          <w:szCs w:val="19"/>
+        </w:rPr>
+        <w:t>]</w:t>
+      </w:r>
+      <w:r>
+        <w:rPr>
+          <w:rFonts w:ascii="Consolas" w:hAnsi="Consolas" w:cs="Consolas"/>
+          <w:color w:val="808080"/>
+          <w:sz w:val="19"/>
+          <w:szCs w:val="19"/>
+        </w:rPr>
+        <w:t>-</w:t>
+      </w:r>
+      <w:r>
+        <w:rPr>
+          <w:rFonts w:ascii="Consolas" w:hAnsi="Consolas" w:cs="Consolas"/>
+          <w:sz w:val="19"/>
+          <w:szCs w:val="19"/>
+        </w:rPr>
+        <w:t>[</w:t>
+      </w:r>
+      <w:proofErr w:type="spellStart"/>
+      <w:r>
+        <w:rPr>
+          <w:rFonts w:ascii="Consolas" w:hAnsi="Consolas" w:cs="Consolas"/>
+          <w:sz w:val="19"/>
+          <w:szCs w:val="19"/>
+        </w:rPr>
+        <w:t>shipping_cost_ex_tax</w:t>
+      </w:r>
+      <w:proofErr w:type="spellEnd"/>
+      <w:r>
+        <w:rPr>
+          <w:rFonts w:ascii="Consolas" w:hAnsi="Consolas" w:cs="Consolas"/>
+          <w:sz w:val="19"/>
+          <w:szCs w:val="19"/>
+        </w:rPr>
+        <w:t>]</w:t>
+      </w:r>
+      <w:r>
+        <w:rPr>
+          <w:rFonts w:ascii="Consolas" w:hAnsi="Consolas" w:cs="Consolas"/>
+          <w:color w:val="808080"/>
+          <w:sz w:val="19"/>
+          <w:szCs w:val="19"/>
+        </w:rPr>
+        <w:t>)</w:t>
+      </w:r>
+      <w:r>
+        <w:rPr>
+          <w:rFonts w:ascii="Consolas" w:hAnsi="Consolas" w:cs="Consolas"/>
+          <w:sz w:val="19"/>
+          <w:szCs w:val="19"/>
+        </w:rPr>
+        <w:t xml:space="preserve"> </w:t>
+      </w:r>
+      <w:r>
+        <w:rPr>
+          <w:rFonts w:ascii="Consolas" w:hAnsi="Consolas" w:cs="Consolas"/>
+          <w:color w:val="0000FF"/>
+          <w:sz w:val="19"/>
+          <w:szCs w:val="19"/>
+        </w:rPr>
+        <w:t>as</w:t>
+      </w:r>
+      <w:r>
+        <w:rPr>
+          <w:rFonts w:ascii="Consolas" w:hAnsi="Consolas" w:cs="Consolas"/>
+          <w:sz w:val="19"/>
+          <w:szCs w:val="19"/>
+        </w:rPr>
+        <w:t xml:space="preserve"> </w:t>
+      </w:r>
+      <w:proofErr w:type="spellStart"/>
+      <w:r>
+        <w:rPr>
+          <w:rFonts w:ascii="Consolas" w:hAnsi="Consolas" w:cs="Consolas"/>
+          <w:sz w:val="19"/>
+          <w:szCs w:val="19"/>
+        </w:rPr>
+        <w:t>totalrevenue</w:t>
+      </w:r>
+      <w:proofErr w:type="spellEnd"/>
+      <w:r>
+        <w:rPr>
+          <w:rFonts w:ascii="Consolas" w:hAnsi="Consolas" w:cs="Consolas"/>
+          <w:sz w:val="19"/>
+          <w:szCs w:val="19"/>
+        </w:rPr>
+        <w:t xml:space="preserve"> </w:t>
+      </w:r>
+      <w:r>
+        <w:rPr>
+          <w:rFonts w:ascii="Consolas" w:hAnsi="Consolas" w:cs="Consolas"/>
+          <w:color w:val="808080"/>
+          <w:sz w:val="19"/>
+          <w:szCs w:val="19"/>
+        </w:rPr>
+        <w:t>,</w:t>
+      </w:r>
+      <w:r>
+        <w:rPr>
+          <w:rFonts w:ascii="Consolas" w:hAnsi="Consolas" w:cs="Consolas"/>
+          <w:sz w:val="19"/>
+          <w:szCs w:val="19"/>
+        </w:rPr>
+        <w:t xml:space="preserve"> [month]</w:t>
+      </w:r>
+      <w:r>
+        <w:rPr>
+          <w:rFonts w:ascii="Consolas" w:hAnsi="Consolas" w:cs="Consolas"/>
+          <w:color w:val="808080"/>
+          <w:sz w:val="19"/>
+          <w:szCs w:val="19"/>
+        </w:rPr>
+        <w:t>,</w:t>
+      </w:r>
+      <w:r>
+        <w:rPr>
+          <w:rFonts w:ascii="Consolas" w:hAnsi="Consolas" w:cs="Consolas"/>
+          <w:sz w:val="19"/>
+          <w:szCs w:val="19"/>
+        </w:rPr>
+        <w:t xml:space="preserve"> [year]</w:t>
+      </w:r>
+      <w:r>
+        <w:rPr>
+          <w:rFonts w:ascii="Consolas" w:hAnsi="Consolas" w:cs="Consolas"/>
+          <w:color w:val="808080"/>
+          <w:sz w:val="19"/>
+          <w:szCs w:val="19"/>
+        </w:rPr>
+        <w:t>,</w:t>
+      </w:r>
+      <w:r>
+        <w:rPr>
+          <w:rFonts w:ascii="Consolas" w:hAnsi="Consolas" w:cs="Consolas"/>
+          <w:sz w:val="19"/>
+          <w:szCs w:val="19"/>
+        </w:rPr>
+        <w:t xml:space="preserve"> [</w:t>
+      </w:r>
+      <w:proofErr w:type="spellStart"/>
+      <w:r>
+        <w:rPr>
+          <w:rFonts w:ascii="Consolas" w:hAnsi="Consolas" w:cs="Consolas"/>
+          <w:sz w:val="19"/>
+          <w:szCs w:val="19"/>
+        </w:rPr>
+        <w:t>month_number</w:t>
+      </w:r>
+      <w:proofErr w:type="spellEnd"/>
+      <w:r>
+        <w:rPr>
+          <w:rFonts w:ascii="Consolas" w:hAnsi="Consolas" w:cs="Consolas"/>
+          <w:sz w:val="19"/>
+          <w:szCs w:val="19"/>
+        </w:rPr>
+        <w:t>]</w:t>
+      </w:r>
+    </w:p>
+    <w:p>
+      <w:pPr>
+        <w:autoSpaceDE w:val="0"/>
+        <w:autoSpaceDN w:val="0"/>
+        <w:adjustRightInd w:val="0"/>
+        <w:spacing w:after="0" w:line="240" w:lineRule="auto"/>
+        <w:rPr>
+          <w:rFonts w:ascii="Consolas" w:hAnsi="Consolas" w:cs="Consolas"/>
+          <w:sz w:val="19"/>
+          <w:szCs w:val="19"/>
+        </w:rPr>
+      </w:pPr>
+      <w:proofErr w:type="gramStart"/>
+      <w:r>
+        <w:rPr>
+          <w:rFonts w:ascii="Consolas" w:hAnsi="Consolas" w:cs="Consolas"/>
+          <w:color w:val="0000FF"/>
+          <w:sz w:val="19"/>
+          <w:szCs w:val="19"/>
+        </w:rPr>
+        <w:t>from</w:t>
+      </w:r>
+      <w:proofErr w:type="gramEnd"/>
+      <w:r>
+        <w:rPr>
+          <w:rFonts w:ascii="Consolas" w:hAnsi="Consolas" w:cs="Consolas"/>
+          <w:sz w:val="19"/>
+          <w:szCs w:val="19"/>
+        </w:rPr>
+        <w:t xml:space="preserve"> [</w:t>
+      </w:r>
+      <w:proofErr w:type="spellStart"/>
+      <w:r>
+        <w:rPr>
+          <w:rFonts w:ascii="Consolas" w:hAnsi="Consolas" w:cs="Consolas"/>
+          <w:sz w:val="19"/>
+          <w:szCs w:val="19"/>
+        </w:rPr>
+        <w:t>dbo</w:t>
+      </w:r>
+      <w:proofErr w:type="spellEnd"/>
+      <w:r>
+        <w:rPr>
+          <w:rFonts w:ascii="Consolas" w:hAnsi="Consolas" w:cs="Consolas"/>
+          <w:sz w:val="19"/>
+          <w:szCs w:val="19"/>
+        </w:rPr>
+        <w:t>]</w:t>
+      </w:r>
+      <w:r>
+        <w:rPr>
+          <w:rFonts w:ascii="Consolas" w:hAnsi="Consolas" w:cs="Consolas"/>
+          <w:color w:val="808080"/>
+          <w:sz w:val="19"/>
+          <w:szCs w:val="19"/>
+        </w:rPr>
+        <w:t>.</w:t>
+      </w:r>
+      <w:r>
+        <w:rPr>
+          <w:rFonts w:ascii="Consolas" w:hAnsi="Consolas" w:cs="Consolas"/>
+          <w:sz w:val="19"/>
+          <w:szCs w:val="19"/>
+        </w:rPr>
+        <w:t>[D_DATE] d</w:t>
+      </w:r>
+      <w:r>
+        <w:rPr>
+          <w:rFonts w:ascii="Consolas" w:hAnsi="Consolas" w:cs="Consolas"/>
+          <w:color w:val="808080"/>
+          <w:sz w:val="19"/>
+          <w:szCs w:val="19"/>
+        </w:rPr>
+        <w:t>,</w:t>
+      </w:r>
+      <w:r>
+        <w:rPr>
+          <w:rFonts w:ascii="Consolas" w:hAnsi="Consolas" w:cs="Consolas"/>
+          <w:sz w:val="19"/>
+          <w:szCs w:val="19"/>
+        </w:rPr>
+        <w:t xml:space="preserve"> [</w:t>
+      </w:r>
+      <w:proofErr w:type="spellStart"/>
+      <w:r>
+        <w:rPr>
+          <w:rFonts w:ascii="Consolas" w:hAnsi="Consolas" w:cs="Consolas"/>
+          <w:sz w:val="19"/>
+          <w:szCs w:val="19"/>
+        </w:rPr>
+        <w:t>dbo</w:t>
+      </w:r>
+      <w:proofErr w:type="spellEnd"/>
+      <w:r>
+        <w:rPr>
+          <w:rFonts w:ascii="Consolas" w:hAnsi="Consolas" w:cs="Consolas"/>
+          <w:sz w:val="19"/>
+          <w:szCs w:val="19"/>
+        </w:rPr>
+        <w:t>]</w:t>
+      </w:r>
+      <w:r>
+        <w:rPr>
+          <w:rFonts w:ascii="Consolas" w:hAnsi="Consolas" w:cs="Consolas"/>
+          <w:color w:val="808080"/>
+          <w:sz w:val="19"/>
+          <w:szCs w:val="19"/>
+        </w:rPr>
+        <w:t>.</w:t>
+      </w:r>
+      <w:r>
+        <w:rPr>
+          <w:rFonts w:ascii="Consolas" w:hAnsi="Consolas" w:cs="Consolas"/>
+          <w:sz w:val="19"/>
+          <w:szCs w:val="19"/>
+        </w:rPr>
+        <w:t>[F_ORDER] f</w:t>
+      </w:r>
+    </w:p>
+    <w:p>
+      <w:pPr>
+        <w:autoSpaceDE w:val="0"/>
+        <w:autoSpaceDN w:val="0"/>
+        <w:adjustRightInd w:val="0"/>
+        <w:spacing w:after="0" w:line="240" w:lineRule="auto"/>
+        <w:rPr>
+          <w:rFonts w:ascii="Consolas" w:hAnsi="Consolas" w:cs="Consolas"/>
+          <w:sz w:val="19"/>
+          <w:szCs w:val="19"/>
+        </w:rPr>
+      </w:pPr>
+      <w:proofErr w:type="gramStart"/>
+      <w:r>
+        <w:rPr>
+          <w:rFonts w:ascii="Consolas" w:hAnsi="Consolas" w:cs="Consolas"/>
+          <w:color w:val="0000FF"/>
+          <w:sz w:val="19"/>
+          <w:szCs w:val="19"/>
+        </w:rPr>
+        <w:t>where</w:t>
+      </w:r>
+      <w:proofErr w:type="gramEnd"/>
+      <w:r>
+        <w:rPr>
+          <w:rFonts w:ascii="Consolas" w:hAnsi="Consolas" w:cs="Consolas"/>
+          <w:sz w:val="19"/>
+          <w:szCs w:val="19"/>
+        </w:rPr>
+        <w:t xml:space="preserve"> f</w:t>
+      </w:r>
+      <w:r>
+        <w:rPr>
+          <w:rFonts w:ascii="Consolas" w:hAnsi="Consolas" w:cs="Consolas"/>
+          <w:color w:val="808080"/>
+          <w:sz w:val="19"/>
+          <w:szCs w:val="19"/>
+        </w:rPr>
+        <w:t>.</w:t>
+      </w:r>
+      <w:r>
+        <w:rPr>
+          <w:rFonts w:ascii="Consolas" w:hAnsi="Consolas" w:cs="Consolas"/>
+          <w:sz w:val="19"/>
+          <w:szCs w:val="19"/>
+        </w:rPr>
+        <w:t>[</w:t>
+      </w:r>
+      <w:proofErr w:type="spellStart"/>
+      <w:r>
+        <w:rPr>
+          <w:rFonts w:ascii="Consolas" w:hAnsi="Consolas" w:cs="Consolas"/>
+          <w:sz w:val="19"/>
+          <w:szCs w:val="19"/>
+        </w:rPr>
+        <w:t>order_date_key</w:t>
+      </w:r>
+      <w:proofErr w:type="spellEnd"/>
+      <w:r>
+        <w:rPr>
+          <w:rFonts w:ascii="Consolas" w:hAnsi="Consolas" w:cs="Consolas"/>
+          <w:sz w:val="19"/>
+          <w:szCs w:val="19"/>
+        </w:rPr>
+        <w:t>]</w:t>
+      </w:r>
+      <w:r>
+        <w:rPr>
+          <w:rFonts w:ascii="Consolas" w:hAnsi="Consolas" w:cs="Consolas"/>
+          <w:color w:val="808080"/>
+          <w:sz w:val="19"/>
+          <w:szCs w:val="19"/>
+        </w:rPr>
+        <w:t>=</w:t>
+      </w:r>
+      <w:r>
+        <w:rPr>
+          <w:rFonts w:ascii="Consolas" w:hAnsi="Consolas" w:cs="Consolas"/>
+          <w:sz w:val="19"/>
+          <w:szCs w:val="19"/>
+        </w:rPr>
+        <w:t>d</w:t>
+      </w:r>
+      <w:r>
+        <w:rPr>
+          <w:rFonts w:ascii="Consolas" w:hAnsi="Consolas" w:cs="Consolas"/>
+          <w:color w:val="808080"/>
+          <w:sz w:val="19"/>
+          <w:szCs w:val="19"/>
+        </w:rPr>
+        <w:t>.</w:t>
+      </w:r>
+      <w:r>
+        <w:rPr>
+          <w:rFonts w:ascii="Consolas" w:hAnsi="Consolas" w:cs="Consolas"/>
+          <w:sz w:val="19"/>
+          <w:szCs w:val="19"/>
+        </w:rPr>
+        <w:t>[</w:t>
+      </w:r>
+      <w:proofErr w:type="spellStart"/>
+      <w:r>
+        <w:rPr>
+          <w:rFonts w:ascii="Consolas" w:hAnsi="Consolas" w:cs="Consolas"/>
+          <w:sz w:val="19"/>
+          <w:szCs w:val="19"/>
+        </w:rPr>
+        <w:t>date_key</w:t>
+      </w:r>
+      <w:proofErr w:type="spellEnd"/>
+      <w:r>
+        <w:rPr>
+          <w:rFonts w:ascii="Consolas" w:hAnsi="Consolas" w:cs="Consolas"/>
+          <w:sz w:val="19"/>
+          <w:szCs w:val="19"/>
+        </w:rPr>
+        <w:t xml:space="preserve">] </w:t>
+      </w:r>
+    </w:p>
+    <w:p>
+      <w:pPr>
+        <w:autoSpaceDE w:val="0"/>
+        <w:autoSpaceDN w:val="0"/>
+        <w:adjustRightInd w:val="0"/>
+        <w:spacing w:after="0" w:line="240" w:lineRule="auto"/>
+        <w:rPr>
+          <w:rFonts w:ascii="Consolas" w:hAnsi="Consolas" w:cs="Consolas"/>
+          <w:sz w:val="19"/>
+          <w:szCs w:val="19"/>
+        </w:rPr>
+      </w:pPr>
+      <w:r>
+        <w:rPr>
+          <w:rFonts w:ascii="Consolas" w:hAnsi="Consolas" w:cs="Consolas"/>
+          <w:color w:val="008000"/>
+          <w:sz w:val="19"/>
+          <w:szCs w:val="19"/>
+        </w:rPr>
+        <w:t>--and [</w:t>
+      </w:r>
+      <w:proofErr w:type="spellStart"/>
+      <w:r>
+        <w:rPr>
+          <w:rFonts w:ascii="Consolas" w:hAnsi="Consolas" w:cs="Consolas"/>
+          <w:color w:val="008000"/>
+          <w:sz w:val="19"/>
+          <w:szCs w:val="19"/>
+        </w:rPr>
+        <w:t>store_credit_amount</w:t>
+      </w:r>
+      <w:proofErr w:type="spellEnd"/>
+      <w:r>
+        <w:rPr>
+          <w:rFonts w:ascii="Consolas" w:hAnsi="Consolas" w:cs="Consolas"/>
+          <w:color w:val="008000"/>
+          <w:sz w:val="19"/>
+          <w:szCs w:val="19"/>
+        </w:rPr>
+        <w:t xml:space="preserve">] &lt; 0 </w:t>
+      </w:r>
+    </w:p>
+    <w:p>
+      <w:pPr>
+        <w:autoSpaceDE w:val="0"/>
+        <w:autoSpaceDN w:val="0"/>
+        <w:adjustRightInd w:val="0"/>
+        <w:spacing w:after="0" w:line="240" w:lineRule="auto"/>
+        <w:rPr>
+          <w:rFonts w:ascii="Consolas" w:hAnsi="Consolas" w:cs="Consolas"/>
+          <w:sz w:val="19"/>
+          <w:szCs w:val="19"/>
+        </w:rPr>
+      </w:pPr>
+      <w:proofErr w:type="gramStart"/>
+      <w:r>
+        <w:rPr>
+          <w:rFonts w:ascii="Consolas" w:hAnsi="Consolas" w:cs="Consolas"/>
+          <w:color w:val="0000FF"/>
+          <w:sz w:val="19"/>
+          <w:szCs w:val="19"/>
+        </w:rPr>
+        <w:t>group</w:t>
+      </w:r>
+      <w:proofErr w:type="gramEnd"/>
+      <w:r>
+        <w:rPr>
+          <w:rFonts w:ascii="Consolas" w:hAnsi="Consolas" w:cs="Consolas"/>
+          <w:sz w:val="19"/>
+          <w:szCs w:val="19"/>
+        </w:rPr>
+        <w:t xml:space="preserve"> </w:t>
+      </w:r>
+      <w:r>
+        <w:rPr>
+          <w:rFonts w:ascii="Consolas" w:hAnsi="Consolas" w:cs="Consolas"/>
+          <w:color w:val="0000FF"/>
+          <w:sz w:val="19"/>
+          <w:szCs w:val="19"/>
+        </w:rPr>
+        <w:t>by</w:t>
+      </w:r>
+      <w:r>
+        <w:rPr>
+          <w:rFonts w:ascii="Consolas" w:hAnsi="Consolas" w:cs="Consolas"/>
+          <w:sz w:val="19"/>
+          <w:szCs w:val="19"/>
+        </w:rPr>
+        <w:t xml:space="preserve"> [month]</w:t>
+      </w:r>
+      <w:r>
+        <w:rPr>
+          <w:rFonts w:ascii="Consolas" w:hAnsi="Consolas" w:cs="Consolas"/>
+          <w:color w:val="808080"/>
+          <w:sz w:val="19"/>
+          <w:szCs w:val="19"/>
+        </w:rPr>
+        <w:t>,</w:t>
+      </w:r>
+      <w:r>
+        <w:rPr>
+          <w:rFonts w:ascii="Consolas" w:hAnsi="Consolas" w:cs="Consolas"/>
+          <w:sz w:val="19"/>
+          <w:szCs w:val="19"/>
+        </w:rPr>
+        <w:t xml:space="preserve"> [year]</w:t>
+      </w:r>
+      <w:r>
+        <w:rPr>
+          <w:rFonts w:ascii="Consolas" w:hAnsi="Consolas" w:cs="Consolas"/>
+          <w:color w:val="808080"/>
+          <w:sz w:val="19"/>
+          <w:szCs w:val="19"/>
+        </w:rPr>
+        <w:t>,</w:t>
+      </w:r>
+      <w:r>
+        <w:rPr>
+          <w:rFonts w:ascii="Consolas" w:hAnsi="Consolas" w:cs="Consolas"/>
+          <w:sz w:val="19"/>
+          <w:szCs w:val="19"/>
+        </w:rPr>
+        <w:t xml:space="preserve"> [</w:t>
+      </w:r>
+      <w:proofErr w:type="spellStart"/>
+      <w:r>
+        <w:rPr>
+          <w:rFonts w:ascii="Consolas" w:hAnsi="Consolas" w:cs="Consolas"/>
+          <w:sz w:val="19"/>
+          <w:szCs w:val="19"/>
+        </w:rPr>
+        <w:t>month_number</w:t>
+      </w:r>
+      <w:proofErr w:type="spellEnd"/>
+      <w:r>
+        <w:rPr>
+          <w:rFonts w:ascii="Consolas" w:hAnsi="Consolas" w:cs="Consolas"/>
+          <w:sz w:val="19"/>
+          <w:szCs w:val="19"/>
+        </w:rPr>
+        <w:t>]</w:t>
+      </w:r>
+    </w:p>
+    <w:p>
+      <w:pPr>
+        <w:autoSpaceDE w:val="0"/>
+        <w:autoSpaceDN w:val="0"/>
+        <w:adjustRightInd w:val="0"/>
+        <w:spacing w:after="0" w:line="240" w:lineRule="auto"/>
+        <w:rPr>
+          <w:rFonts w:ascii="Consolas" w:hAnsi="Consolas" w:cs="Consolas"/>
+          <w:sz w:val="19"/>
+          <w:szCs w:val="19"/>
+        </w:rPr>
+      </w:pPr>
+      <w:proofErr w:type="gramStart"/>
+      <w:r>
+        <w:rPr>
+          <w:rFonts w:ascii="Consolas" w:hAnsi="Consolas" w:cs="Consolas"/>
+          <w:color w:val="0000FF"/>
+          <w:sz w:val="19"/>
+          <w:szCs w:val="19"/>
+        </w:rPr>
+        <w:t>order</w:t>
+      </w:r>
+      <w:proofErr w:type="gramEnd"/>
+      <w:r>
+        <w:rPr>
+          <w:rFonts w:ascii="Consolas" w:hAnsi="Consolas" w:cs="Consolas"/>
+          <w:sz w:val="19"/>
+          <w:szCs w:val="19"/>
+        </w:rPr>
+        <w:t xml:space="preserve"> </w:t>
+      </w:r>
+      <w:r>
+        <w:rPr>
+          <w:rFonts w:ascii="Consolas" w:hAnsi="Consolas" w:cs="Consolas"/>
+          <w:color w:val="0000FF"/>
+          <w:sz w:val="19"/>
+          <w:szCs w:val="19"/>
+        </w:rPr>
+        <w:t>by</w:t>
+      </w:r>
+      <w:r>
+        <w:rPr>
+          <w:rFonts w:ascii="Consolas" w:hAnsi="Consolas" w:cs="Consolas"/>
+          <w:sz w:val="19"/>
+          <w:szCs w:val="19"/>
+        </w:rPr>
+        <w:t xml:space="preserve"> [year]</w:t>
+      </w:r>
+      <w:r>
+        <w:rPr>
+          <w:rFonts w:ascii="Consolas" w:hAnsi="Consolas" w:cs="Consolas"/>
+          <w:color w:val="808080"/>
+          <w:sz w:val="19"/>
+          <w:szCs w:val="19"/>
+        </w:rPr>
+        <w:t>,</w:t>
+      </w:r>
+      <w:r>
+        <w:rPr>
+          <w:rFonts w:ascii="Consolas" w:hAnsi="Consolas" w:cs="Consolas"/>
+          <w:sz w:val="19"/>
+          <w:szCs w:val="19"/>
+        </w:rPr>
+        <w:t xml:space="preserve"> [</w:t>
+      </w:r>
+      <w:proofErr w:type="spellStart"/>
+      <w:r>
+        <w:rPr>
+          <w:rFonts w:ascii="Consolas" w:hAnsi="Consolas" w:cs="Consolas"/>
+          <w:sz w:val="19"/>
+          <w:szCs w:val="19"/>
+        </w:rPr>
+        <w:t>month_number</w:t>
+      </w:r>
+      <w:proofErr w:type="spellEnd"/>
+      <w:r>
+        <w:rPr>
+          <w:rFonts w:ascii="Consolas" w:hAnsi="Consolas" w:cs="Consolas"/>
+          <w:sz w:val="19"/>
+          <w:szCs w:val="19"/>
+        </w:rPr>
+        <w:t>]</w:t>
+      </w:r>
+    </w:p>
+    <w:p>
+      <w:pPr>
+        <w:autoSpaceDE w:val="0"/>
+        <w:autoSpaceDN w:val="0"/>
+        <w:adjustRightInd w:val="0"/>
+        <w:spacing w:after="0" w:line="240" w:lineRule="auto"/>
+        <w:rPr>
+          <w:rFonts w:ascii="Consolas" w:hAnsi="Consolas" w:cs="Consolas"/>
+          <w:sz w:val="19"/>
+          <w:szCs w:val="19"/>
+        </w:rPr>
+      </w:pPr>
+    </w:p>
+    <w:p>
+      <w:pPr>
+        <w:autoSpaceDE w:val="0"/>
+        <w:autoSpaceDN w:val="0"/>
+        <w:adjustRightInd w:val="0"/>
+        <w:spacing w:after="0" w:line="240" w:lineRule="auto"/>
+        <w:rPr>
+          <w:rFonts w:ascii="Consolas" w:hAnsi="Consolas" w:cs="Consolas"/>
+          <w:sz w:val="19"/>
+          <w:szCs w:val="19"/>
+        </w:rPr>
+      </w:pPr>
+    </w:p>
+    <w:p>
+      <w:pPr>
+        <w:autoSpaceDE w:val="0"/>
+        <w:autoSpaceDN w:val="0"/>
+        <w:adjustRightInd w:val="0"/>
+        <w:spacing w:after="0" w:line="240" w:lineRule="auto"/>
+        <w:rPr>
+          <w:rFonts w:ascii="Consolas" w:hAnsi="Consolas" w:cs="Consolas"/>
+          <w:sz w:val="19"/>
+          <w:szCs w:val="19"/>
+        </w:rPr>
+      </w:pPr>
+      <w:proofErr w:type="gramStart"/>
+      <w:r>
+        <w:rPr>
+          <w:rFonts w:ascii="Consolas" w:hAnsi="Consolas" w:cs="Consolas"/>
+          <w:sz w:val="19"/>
+          <w:szCs w:val="19"/>
+        </w:rPr>
+        <w:t>round</w:t>
+      </w:r>
+      <w:proofErr w:type="gramEnd"/>
+      <w:r>
+        <w:rPr>
+          <w:rFonts w:ascii="Consolas" w:hAnsi="Consolas" w:cs="Consolas"/>
+          <w:sz w:val="19"/>
+          <w:szCs w:val="19"/>
+        </w:rPr>
+        <w:t xml:space="preserve"> and convert to big </w:t>
+      </w:r>
+      <w:proofErr w:type="spellStart"/>
+      <w:r>
+        <w:rPr>
+          <w:rFonts w:ascii="Consolas" w:hAnsi="Consolas" w:cs="Consolas"/>
+          <w:sz w:val="19"/>
+          <w:szCs w:val="19"/>
+        </w:rPr>
+        <w:t>int</w:t>
+      </w:r>
+      <w:proofErr w:type="spellEnd"/>
+    </w:p>
+    <w:p>
+      <w:pPr>
+        <w:autoSpaceDE w:val="0"/>
+        <w:autoSpaceDN w:val="0"/>
+        <w:adjustRightInd w:val="0"/>
+        <w:spacing w:after="0" w:line="240" w:lineRule="auto"/>
+        <w:rPr>
+          <w:rFonts w:ascii="Consolas" w:hAnsi="Consolas" w:cs="Consolas"/>
+          <w:sz w:val="19"/>
+          <w:szCs w:val="19"/>
+        </w:rPr>
+      </w:pPr>
+      <w:proofErr w:type="gramStart"/>
+      <w:r>
+        <w:rPr>
+          <w:rFonts w:ascii="Consolas" w:hAnsi="Consolas"/>
+          <w:color w:val="FF00FF"/>
+          <w:sz w:val="19"/>
+          <w:szCs w:val="19"/>
+        </w:rPr>
+        <w:t>cast</w:t>
+      </w:r>
+      <w:r>
+        <w:rPr>
+          <w:rFonts w:ascii="Consolas" w:hAnsi="Consolas"/>
+          <w:color w:val="808080"/>
+          <w:sz w:val="19"/>
+          <w:szCs w:val="19"/>
+        </w:rPr>
+        <w:t>(</w:t>
+      </w:r>
+      <w:proofErr w:type="gramEnd"/>
+      <w:r>
+        <w:rPr>
+          <w:rFonts w:ascii="Consolas" w:hAnsi="Consolas"/>
+          <w:color w:val="FF00FF"/>
+          <w:sz w:val="19"/>
+          <w:szCs w:val="19"/>
+        </w:rPr>
+        <w:t>ROUND</w:t>
+      </w:r>
+      <w:r>
+        <w:rPr>
+          <w:rFonts w:ascii="Consolas" w:hAnsi="Consolas"/>
+          <w:color w:val="808080"/>
+          <w:sz w:val="19"/>
+          <w:szCs w:val="19"/>
+        </w:rPr>
+        <w:t>(</w:t>
+      </w:r>
+      <w:r>
+        <w:rPr>
+          <w:rFonts w:ascii="Consolas" w:hAnsi="Consolas"/>
+          <w:sz w:val="19"/>
+          <w:szCs w:val="19"/>
+        </w:rPr>
+        <w:t>[</w:t>
+      </w:r>
+      <w:proofErr w:type="spellStart"/>
+      <w:r>
+        <w:rPr>
+          <w:rFonts w:ascii="Consolas" w:hAnsi="Consolas"/>
+          <w:sz w:val="19"/>
+          <w:szCs w:val="19"/>
+        </w:rPr>
+        <w:t>purchaseamount</w:t>
+      </w:r>
+      <w:proofErr w:type="spellEnd"/>
+      <w:r>
+        <w:rPr>
+          <w:rFonts w:ascii="Consolas" w:hAnsi="Consolas"/>
+          <w:sz w:val="19"/>
+          <w:szCs w:val="19"/>
+        </w:rPr>
+        <w:t>]</w:t>
+      </w:r>
+      <w:r>
+        <w:rPr>
+          <w:rFonts w:ascii="Consolas" w:hAnsi="Consolas"/>
+          <w:color w:val="808080"/>
+          <w:sz w:val="19"/>
+          <w:szCs w:val="19"/>
+        </w:rPr>
+        <w:t>,</w:t>
+      </w:r>
+      <w:r>
+        <w:rPr>
+          <w:rFonts w:ascii="Consolas" w:hAnsi="Consolas"/>
+          <w:sz w:val="19"/>
+          <w:szCs w:val="19"/>
+        </w:rPr>
+        <w:t>0</w:t>
+      </w:r>
+      <w:r>
+        <w:rPr>
+          <w:rFonts w:ascii="Consolas" w:hAnsi="Consolas"/>
+          <w:color w:val="808080"/>
+          <w:sz w:val="19"/>
+          <w:szCs w:val="19"/>
+        </w:rPr>
+        <w:t>)</w:t>
+      </w:r>
+      <w:r>
+        <w:rPr>
+          <w:rFonts w:ascii="Consolas" w:hAnsi="Consolas"/>
+          <w:sz w:val="19"/>
+          <w:szCs w:val="19"/>
+        </w:rPr>
+        <w:t xml:space="preserve"> </w:t>
+      </w:r>
+      <w:r>
+        <w:rPr>
+          <w:rFonts w:ascii="Consolas" w:hAnsi="Consolas"/>
+          <w:color w:val="0000FF"/>
+          <w:sz w:val="19"/>
+          <w:szCs w:val="19"/>
+        </w:rPr>
+        <w:t>as</w:t>
+      </w:r>
+      <w:r>
+        <w:rPr>
+          <w:rFonts w:ascii="Consolas" w:hAnsi="Consolas"/>
+          <w:sz w:val="19"/>
+          <w:szCs w:val="19"/>
+        </w:rPr>
+        <w:t xml:space="preserve"> </w:t>
+      </w:r>
+      <w:proofErr w:type="spellStart"/>
+      <w:r>
+        <w:rPr>
+          <w:rFonts w:ascii="Consolas" w:hAnsi="Consolas"/>
+          <w:color w:val="0000FF"/>
+          <w:sz w:val="19"/>
+          <w:szCs w:val="19"/>
+        </w:rPr>
+        <w:t>bigint</w:t>
+      </w:r>
+      <w:proofErr w:type="spellEnd"/>
+      <w:r>
+        <w:rPr>
+          <w:rFonts w:ascii="Consolas" w:hAnsi="Consolas"/>
+          <w:sz w:val="19"/>
+          <w:szCs w:val="19"/>
+        </w:rPr>
+        <w:t xml:space="preserve"> </w:t>
+      </w:r>
+      <w:r>
+        <w:rPr>
+          <w:rFonts w:ascii="Consolas" w:hAnsi="Consolas"/>
+          <w:color w:val="808080"/>
+          <w:sz w:val="19"/>
+          <w:szCs w:val="19"/>
+        </w:rPr>
+        <w:t>)</w:t>
+      </w:r>
+      <w:r>
+        <w:rPr>
+          <w:rFonts w:ascii="Consolas" w:hAnsi="Consolas"/>
+          <w:sz w:val="19"/>
+          <w:szCs w:val="19"/>
+        </w:rPr>
+        <w:t xml:space="preserve"> </w:t>
+      </w:r>
+      <w:r>
+        <w:rPr>
+          <w:rFonts w:ascii="Consolas" w:hAnsi="Consolas"/>
+          <w:color w:val="0000FF"/>
+          <w:sz w:val="19"/>
+          <w:szCs w:val="19"/>
+        </w:rPr>
+        <w:t>as</w:t>
+      </w:r>
+      <w:r>
+        <w:rPr>
+          <w:rFonts w:ascii="Consolas" w:hAnsi="Consolas"/>
+          <w:sz w:val="19"/>
+          <w:szCs w:val="19"/>
+        </w:rPr>
+        <w:t xml:space="preserve"> [</w:t>
+      </w:r>
+      <w:proofErr w:type="spellStart"/>
+      <w:r>
+        <w:rPr>
+          <w:rFonts w:ascii="Consolas" w:hAnsi="Consolas"/>
+          <w:sz w:val="19"/>
+          <w:szCs w:val="19"/>
+        </w:rPr>
+        <w:t>purchaseamount</w:t>
+      </w:r>
+      <w:proofErr w:type="spellEnd"/>
+      <w:r>
+        <w:rPr>
+          <w:rFonts w:ascii="Consolas" w:hAnsi="Consolas"/>
+          <w:sz w:val="19"/>
+          <w:szCs w:val="19"/>
+        </w:rPr>
+        <w:t>]</w:t>
+      </w:r>
+    </w:p>
+    <w:p/>
+    <w:p>
+      <w:proofErr w:type="spellStart"/>
+      <w:proofErr w:type="gramStart"/>
+      <w:r>
+        <w:t>sql</w:t>
+      </w:r>
+      <w:proofErr w:type="spellEnd"/>
+      <w:proofErr w:type="gramEnd"/>
+      <w:r>
+        <w:t xml:space="preserve"> round</w:t>
+      </w:r>
       <w:bookmarkStart w:id="0" w:name="_GoBack"/>
       <w:bookmarkEnd w:id="0"/>
     </w:p>
+    <w:p>
+      <w:pPr>
+        <w:autoSpaceDE w:val="0"/>
+        <w:autoSpaceDN w:val="0"/>
+        <w:rPr>
+          <w:rFonts w:ascii="Consolas" w:hAnsi="Consolas"/>
+          <w:sz w:val="19"/>
+          <w:szCs w:val="19"/>
+        </w:rPr>
+      </w:pPr>
+      <w:r>
+        <w:rPr>
+          <w:rFonts w:ascii="Consolas" w:hAnsi="Consolas"/>
+          <w:color w:val="0000FF"/>
+          <w:sz w:val="19"/>
+          <w:szCs w:val="19"/>
+        </w:rPr>
+        <w:t>SELECT</w:t>
+      </w:r>
+      <w:r>
+        <w:rPr>
+          <w:rFonts w:ascii="Consolas" w:hAnsi="Consolas"/>
+          <w:sz w:val="19"/>
+          <w:szCs w:val="19"/>
+        </w:rPr>
+        <w:t xml:space="preserve"> </w:t>
+      </w:r>
+      <w:proofErr w:type="gramStart"/>
+      <w:r>
+        <w:rPr>
+          <w:rFonts w:ascii="Consolas" w:hAnsi="Consolas"/>
+          <w:color w:val="FF00FF"/>
+          <w:sz w:val="19"/>
+          <w:szCs w:val="19"/>
+        </w:rPr>
+        <w:t>ROUND</w:t>
+      </w:r>
+      <w:r>
+        <w:rPr>
+          <w:rFonts w:ascii="Consolas" w:hAnsi="Consolas"/>
+          <w:color w:val="808080"/>
+          <w:sz w:val="19"/>
+          <w:szCs w:val="19"/>
+        </w:rPr>
+        <w:t>(</w:t>
+      </w:r>
+      <w:proofErr w:type="gramEnd"/>
+      <w:r>
+        <w:rPr>
+          <w:rFonts w:ascii="Consolas" w:hAnsi="Consolas"/>
+          <w:sz w:val="19"/>
+          <w:szCs w:val="19"/>
+        </w:rPr>
+        <w:t>[</w:t>
+      </w:r>
+      <w:proofErr w:type="spellStart"/>
+      <w:r>
+        <w:rPr>
+          <w:rFonts w:ascii="Consolas" w:hAnsi="Consolas"/>
+          <w:sz w:val="19"/>
+          <w:szCs w:val="19"/>
+        </w:rPr>
+        <w:t>purchaseamount</w:t>
+      </w:r>
+      <w:proofErr w:type="spellEnd"/>
+      <w:r>
+        <w:rPr>
+          <w:rFonts w:ascii="Consolas" w:hAnsi="Consolas"/>
+          <w:sz w:val="19"/>
+          <w:szCs w:val="19"/>
+        </w:rPr>
+        <w:t>]</w:t>
+      </w:r>
+      <w:r>
+        <w:rPr>
+          <w:rFonts w:ascii="Consolas" w:hAnsi="Consolas"/>
+          <w:color w:val="808080"/>
+          <w:sz w:val="19"/>
+          <w:szCs w:val="19"/>
+        </w:rPr>
+        <w:t>,</w:t>
+      </w:r>
+      <w:r>
+        <w:rPr>
+          <w:rFonts w:ascii="Consolas" w:hAnsi="Consolas"/>
+          <w:sz w:val="19"/>
+          <w:szCs w:val="19"/>
+        </w:rPr>
+        <w:t>0</w:t>
+      </w:r>
+      <w:r>
+        <w:rPr>
+          <w:rFonts w:ascii="Consolas" w:hAnsi="Consolas"/>
+          <w:color w:val="808080"/>
+          <w:sz w:val="19"/>
+          <w:szCs w:val="19"/>
+        </w:rPr>
+        <w:t>)</w:t>
+      </w:r>
+      <w:r>
+        <w:rPr>
+          <w:rFonts w:ascii="Consolas" w:hAnsi="Consolas"/>
+          <w:sz w:val="19"/>
+          <w:szCs w:val="19"/>
+        </w:rPr>
+        <w:t xml:space="preserve"> </w:t>
+      </w:r>
+    </w:p>
+    <w:p>
+      <w:pPr>
+        <w:autoSpaceDE w:val="0"/>
+        <w:autoSpaceDN w:val="0"/>
+        <w:rPr>
+          <w:rFonts w:ascii="Consolas" w:hAnsi="Consolas"/>
+          <w:sz w:val="19"/>
+          <w:szCs w:val="19"/>
+        </w:rPr>
+      </w:pPr>
+      <w:proofErr w:type="gramStart"/>
+      <w:r>
+        <w:rPr>
+          <w:rFonts w:ascii="Consolas" w:hAnsi="Consolas"/>
+          <w:color w:val="0000FF"/>
+          <w:sz w:val="19"/>
+          <w:szCs w:val="19"/>
+        </w:rPr>
+        <w:t>from</w:t>
+      </w:r>
+      <w:proofErr w:type="gramEnd"/>
+      <w:r>
+        <w:rPr>
+          <w:rFonts w:ascii="Consolas" w:hAnsi="Consolas"/>
+          <w:sz w:val="19"/>
+          <w:szCs w:val="19"/>
+        </w:rPr>
+        <w:t xml:space="preserve"> [</w:t>
+      </w:r>
+      <w:proofErr w:type="spellStart"/>
+      <w:r>
+        <w:rPr>
+          <w:rFonts w:ascii="Consolas" w:hAnsi="Consolas"/>
+          <w:sz w:val="19"/>
+          <w:szCs w:val="19"/>
+        </w:rPr>
+        <w:t>dbo</w:t>
+      </w:r>
+      <w:proofErr w:type="spellEnd"/>
+      <w:r>
+        <w:rPr>
+          <w:rFonts w:ascii="Consolas" w:hAnsi="Consolas"/>
+          <w:sz w:val="19"/>
+          <w:szCs w:val="19"/>
+        </w:rPr>
+        <w:t>]</w:t>
+      </w:r>
+      <w:r>
+        <w:rPr>
+          <w:rFonts w:ascii="Consolas" w:hAnsi="Consolas"/>
+          <w:color w:val="808080"/>
+          <w:sz w:val="19"/>
+          <w:szCs w:val="19"/>
+        </w:rPr>
+        <w:t>.</w:t>
+      </w:r>
+      <w:r>
+        <w:rPr>
+          <w:rFonts w:ascii="Consolas" w:hAnsi="Consolas"/>
+          <w:sz w:val="19"/>
+          <w:szCs w:val="19"/>
+        </w:rPr>
+        <w:t>[kaggle80]</w:t>
+      </w:r>
+    </w:p>
+    <w:p/>
+    <w:p/>
+    <w:p/>
+    <w:p>
+      <w:pPr>
+        <w:autoSpaceDE w:val="0"/>
+        <w:autoSpaceDN w:val="0"/>
+        <w:rPr>
+          <w:rFonts w:ascii="Consolas" w:hAnsi="Consolas"/>
+          <w:sz w:val="19"/>
+          <w:szCs w:val="19"/>
+        </w:rPr>
+      </w:pPr>
+      <w:proofErr w:type="gramStart"/>
+      <w:r>
+        <w:rPr>
+          <w:rFonts w:ascii="Consolas" w:hAnsi="Consolas"/>
+          <w:color w:val="0000FF"/>
+          <w:sz w:val="19"/>
+          <w:szCs w:val="19"/>
+        </w:rPr>
+        <w:t>select</w:t>
+      </w:r>
+      <w:proofErr w:type="gramEnd"/>
+      <w:r>
+        <w:rPr>
+          <w:rFonts w:ascii="Consolas" w:hAnsi="Consolas"/>
+          <w:sz w:val="19"/>
+          <w:szCs w:val="19"/>
+        </w:rPr>
+        <w:t xml:space="preserve"> </w:t>
+      </w:r>
+    </w:p>
+    <w:p>
+      <w:pPr>
+        <w:autoSpaceDE w:val="0"/>
+        <w:autoSpaceDN w:val="0"/>
+        <w:rPr>
+          <w:rFonts w:ascii="Consolas" w:hAnsi="Consolas"/>
+          <w:sz w:val="19"/>
+          <w:szCs w:val="19"/>
+        </w:rPr>
+      </w:pPr>
+      <w:r>
+        <w:rPr>
+          <w:rFonts w:ascii="Consolas" w:hAnsi="Consolas"/>
+          <w:sz w:val="19"/>
+          <w:szCs w:val="19"/>
+        </w:rPr>
+        <w:t> </w:t>
+      </w:r>
+      <w:proofErr w:type="gramStart"/>
+      <w:r>
+        <w:rPr>
+          <w:rFonts w:ascii="Consolas" w:hAnsi="Consolas"/>
+          <w:color w:val="808080"/>
+          <w:sz w:val="19"/>
+          <w:szCs w:val="19"/>
+        </w:rPr>
+        <w:t>right(</w:t>
+      </w:r>
+      <w:proofErr w:type="gramEnd"/>
+      <w:r>
+        <w:rPr>
+          <w:rFonts w:ascii="Consolas" w:hAnsi="Consolas"/>
+          <w:color w:val="FF0000"/>
+          <w:sz w:val="19"/>
+          <w:szCs w:val="19"/>
+        </w:rPr>
+        <w:t>'0000'</w:t>
+      </w:r>
+      <w:r>
+        <w:rPr>
+          <w:rFonts w:ascii="Consolas" w:hAnsi="Consolas"/>
+          <w:sz w:val="19"/>
+          <w:szCs w:val="19"/>
+        </w:rPr>
+        <w:t xml:space="preserve"> </w:t>
+      </w:r>
+      <w:r>
+        <w:rPr>
+          <w:rFonts w:ascii="Consolas" w:hAnsi="Consolas"/>
+          <w:color w:val="808080"/>
+          <w:sz w:val="19"/>
+          <w:szCs w:val="19"/>
+        </w:rPr>
+        <w:t>+</w:t>
+      </w:r>
+      <w:r>
+        <w:rPr>
+          <w:rFonts w:ascii="Consolas" w:hAnsi="Consolas"/>
+          <w:sz w:val="19"/>
+          <w:szCs w:val="19"/>
+        </w:rPr>
+        <w:t xml:space="preserve"> </w:t>
+      </w:r>
+      <w:r>
+        <w:rPr>
+          <w:rFonts w:ascii="Consolas" w:hAnsi="Consolas"/>
+          <w:color w:val="FF00FF"/>
+          <w:sz w:val="19"/>
+          <w:szCs w:val="19"/>
+        </w:rPr>
+        <w:t>cast</w:t>
+      </w:r>
+      <w:r>
+        <w:rPr>
+          <w:rFonts w:ascii="Consolas" w:hAnsi="Consolas"/>
+          <w:color w:val="808080"/>
+          <w:sz w:val="19"/>
+          <w:szCs w:val="19"/>
+        </w:rPr>
+        <w:t>(</w:t>
+      </w:r>
+      <w:proofErr w:type="spellStart"/>
+      <w:r>
+        <w:rPr>
+          <w:rFonts w:ascii="Consolas" w:hAnsi="Consolas"/>
+          <w:color w:val="FF00FF"/>
+          <w:sz w:val="19"/>
+          <w:szCs w:val="19"/>
+        </w:rPr>
+        <w:t>datepart</w:t>
+      </w:r>
+      <w:proofErr w:type="spellEnd"/>
+      <w:r>
+        <w:rPr>
+          <w:rFonts w:ascii="Consolas" w:hAnsi="Consolas"/>
+          <w:color w:val="808080"/>
+          <w:sz w:val="19"/>
+          <w:szCs w:val="19"/>
+        </w:rPr>
+        <w:t>(</w:t>
+      </w:r>
+      <w:r>
+        <w:rPr>
+          <w:rFonts w:ascii="Consolas" w:hAnsi="Consolas"/>
+          <w:color w:val="FF00FF"/>
+          <w:sz w:val="19"/>
+          <w:szCs w:val="19"/>
+        </w:rPr>
+        <w:t>year</w:t>
+      </w:r>
+      <w:r>
+        <w:rPr>
+          <w:rFonts w:ascii="Consolas" w:hAnsi="Consolas"/>
+          <w:color w:val="808080"/>
+          <w:sz w:val="19"/>
+          <w:szCs w:val="19"/>
+        </w:rPr>
+        <w:t>,</w:t>
+      </w:r>
+      <w:r>
+        <w:rPr>
+          <w:rFonts w:ascii="Consolas" w:hAnsi="Consolas"/>
+          <w:sz w:val="19"/>
+          <w:szCs w:val="19"/>
+        </w:rPr>
+        <w:t>[date1]</w:t>
+      </w:r>
+      <w:r>
+        <w:rPr>
+          <w:rFonts w:ascii="Consolas" w:hAnsi="Consolas"/>
+          <w:color w:val="808080"/>
+          <w:sz w:val="19"/>
+          <w:szCs w:val="19"/>
+        </w:rPr>
+        <w:t>)</w:t>
+      </w:r>
+      <w:r>
+        <w:rPr>
+          <w:rFonts w:ascii="Consolas" w:hAnsi="Consolas"/>
+          <w:sz w:val="19"/>
+          <w:szCs w:val="19"/>
+        </w:rPr>
+        <w:t xml:space="preserve"> </w:t>
+      </w:r>
+      <w:r>
+        <w:rPr>
+          <w:rFonts w:ascii="Consolas" w:hAnsi="Consolas"/>
+          <w:color w:val="0000FF"/>
+          <w:sz w:val="19"/>
+          <w:szCs w:val="19"/>
+        </w:rPr>
+        <w:t>as</w:t>
+      </w:r>
+      <w:r>
+        <w:rPr>
+          <w:rFonts w:ascii="Consolas" w:hAnsi="Consolas"/>
+          <w:sz w:val="19"/>
+          <w:szCs w:val="19"/>
+        </w:rPr>
+        <w:t xml:space="preserve"> </w:t>
+      </w:r>
+      <w:r>
+        <w:rPr>
+          <w:rFonts w:ascii="Consolas" w:hAnsi="Consolas"/>
+          <w:color w:val="0000FF"/>
+          <w:sz w:val="19"/>
+          <w:szCs w:val="19"/>
+        </w:rPr>
+        <w:t>varchar</w:t>
+      </w:r>
+      <w:r>
+        <w:rPr>
+          <w:rFonts w:ascii="Consolas" w:hAnsi="Consolas"/>
+          <w:color w:val="808080"/>
+          <w:sz w:val="19"/>
+          <w:szCs w:val="19"/>
+        </w:rPr>
+        <w:t>(</w:t>
+      </w:r>
+      <w:r>
+        <w:rPr>
+          <w:rFonts w:ascii="Consolas" w:hAnsi="Consolas"/>
+          <w:sz w:val="19"/>
+          <w:szCs w:val="19"/>
+        </w:rPr>
+        <w:t>4</w:t>
+      </w:r>
+      <w:r>
+        <w:rPr>
+          <w:rFonts w:ascii="Consolas" w:hAnsi="Consolas"/>
+          <w:color w:val="808080"/>
+          <w:sz w:val="19"/>
+          <w:szCs w:val="19"/>
+        </w:rPr>
+        <w:t>)),</w:t>
+      </w:r>
+      <w:r>
+        <w:rPr>
+          <w:rFonts w:ascii="Consolas" w:hAnsi="Consolas"/>
+          <w:sz w:val="19"/>
+          <w:szCs w:val="19"/>
+        </w:rPr>
+        <w:t xml:space="preserve"> 4</w:t>
+      </w:r>
+      <w:r>
+        <w:rPr>
+          <w:rFonts w:ascii="Consolas" w:hAnsi="Consolas"/>
+          <w:color w:val="808080"/>
+          <w:sz w:val="19"/>
+          <w:szCs w:val="19"/>
+        </w:rPr>
+        <w:t>)</w:t>
+      </w:r>
+    </w:p>
+    <w:p>
+      <w:pPr>
+        <w:autoSpaceDE w:val="0"/>
+        <w:autoSpaceDN w:val="0"/>
+        <w:rPr>
+          <w:rFonts w:ascii="Consolas" w:hAnsi="Consolas"/>
+          <w:sz w:val="19"/>
+          <w:szCs w:val="19"/>
+        </w:rPr>
+      </w:pPr>
+      <w:r>
+        <w:rPr>
+          <w:rFonts w:ascii="Consolas" w:hAnsi="Consolas"/>
+          <w:color w:val="808080"/>
+          <w:sz w:val="19"/>
+          <w:szCs w:val="19"/>
+        </w:rPr>
+        <w:t>+</w:t>
+      </w:r>
+      <w:r>
+        <w:rPr>
+          <w:rFonts w:ascii="Consolas" w:hAnsi="Consolas"/>
+          <w:sz w:val="19"/>
+          <w:szCs w:val="19"/>
+        </w:rPr>
+        <w:t xml:space="preserve"> </w:t>
+      </w:r>
+      <w:proofErr w:type="gramStart"/>
+      <w:r>
+        <w:rPr>
+          <w:rFonts w:ascii="Consolas" w:hAnsi="Consolas"/>
+          <w:color w:val="808080"/>
+          <w:sz w:val="19"/>
+          <w:szCs w:val="19"/>
+        </w:rPr>
+        <w:t>right(</w:t>
+      </w:r>
+      <w:proofErr w:type="gramEnd"/>
+      <w:r>
+        <w:rPr>
+          <w:rFonts w:ascii="Consolas" w:hAnsi="Consolas"/>
+          <w:color w:val="FF0000"/>
+          <w:sz w:val="19"/>
+          <w:szCs w:val="19"/>
+        </w:rPr>
+        <w:t>'00'</w:t>
+      </w:r>
+      <w:r>
+        <w:rPr>
+          <w:rFonts w:ascii="Consolas" w:hAnsi="Consolas"/>
+          <w:sz w:val="19"/>
+          <w:szCs w:val="19"/>
+        </w:rPr>
+        <w:t xml:space="preserve"> </w:t>
+      </w:r>
+      <w:r>
+        <w:rPr>
+          <w:rFonts w:ascii="Consolas" w:hAnsi="Consolas"/>
+          <w:color w:val="808080"/>
+          <w:sz w:val="19"/>
+          <w:szCs w:val="19"/>
+        </w:rPr>
+        <w:t>+</w:t>
+      </w:r>
+      <w:r>
+        <w:rPr>
+          <w:rFonts w:ascii="Consolas" w:hAnsi="Consolas"/>
+          <w:sz w:val="19"/>
+          <w:szCs w:val="19"/>
+        </w:rPr>
+        <w:t xml:space="preserve"> </w:t>
+      </w:r>
+      <w:r>
+        <w:rPr>
+          <w:rFonts w:ascii="Consolas" w:hAnsi="Consolas"/>
+          <w:color w:val="FF00FF"/>
+          <w:sz w:val="19"/>
+          <w:szCs w:val="19"/>
+        </w:rPr>
+        <w:t>cast</w:t>
+      </w:r>
+      <w:r>
+        <w:rPr>
+          <w:rFonts w:ascii="Consolas" w:hAnsi="Consolas"/>
+          <w:color w:val="808080"/>
+          <w:sz w:val="19"/>
+          <w:szCs w:val="19"/>
+        </w:rPr>
+        <w:t>(</w:t>
+      </w:r>
+      <w:proofErr w:type="spellStart"/>
+      <w:r>
+        <w:rPr>
+          <w:rFonts w:ascii="Consolas" w:hAnsi="Consolas"/>
+          <w:color w:val="FF00FF"/>
+          <w:sz w:val="19"/>
+          <w:szCs w:val="19"/>
+        </w:rPr>
+        <w:t>datepart</w:t>
+      </w:r>
+      <w:proofErr w:type="spellEnd"/>
+      <w:r>
+        <w:rPr>
+          <w:rFonts w:ascii="Consolas" w:hAnsi="Consolas"/>
+          <w:color w:val="808080"/>
+          <w:sz w:val="19"/>
+          <w:szCs w:val="19"/>
+        </w:rPr>
+        <w:t>(</w:t>
+      </w:r>
+      <w:r>
+        <w:rPr>
+          <w:rFonts w:ascii="Consolas" w:hAnsi="Consolas"/>
+          <w:color w:val="FF00FF"/>
+          <w:sz w:val="19"/>
+          <w:szCs w:val="19"/>
+        </w:rPr>
+        <w:t>month</w:t>
+      </w:r>
+      <w:r>
+        <w:rPr>
+          <w:rFonts w:ascii="Consolas" w:hAnsi="Consolas"/>
+          <w:color w:val="808080"/>
+          <w:sz w:val="19"/>
+          <w:szCs w:val="19"/>
+        </w:rPr>
+        <w:t>,</w:t>
+      </w:r>
+      <w:r>
+        <w:rPr>
+          <w:rFonts w:ascii="Consolas" w:hAnsi="Consolas"/>
+          <w:sz w:val="19"/>
+          <w:szCs w:val="19"/>
+        </w:rPr>
+        <w:t xml:space="preserve"> [date1]</w:t>
+      </w:r>
+      <w:r>
+        <w:rPr>
+          <w:rFonts w:ascii="Consolas" w:hAnsi="Consolas"/>
+          <w:color w:val="808080"/>
+          <w:sz w:val="19"/>
+          <w:szCs w:val="19"/>
+        </w:rPr>
+        <w:t>)</w:t>
+      </w:r>
+      <w:r>
+        <w:rPr>
+          <w:rFonts w:ascii="Consolas" w:hAnsi="Consolas"/>
+          <w:sz w:val="19"/>
+          <w:szCs w:val="19"/>
+        </w:rPr>
+        <w:t xml:space="preserve"> </w:t>
+      </w:r>
+      <w:r>
+        <w:rPr>
+          <w:rFonts w:ascii="Consolas" w:hAnsi="Consolas"/>
+          <w:color w:val="0000FF"/>
+          <w:sz w:val="19"/>
+          <w:szCs w:val="19"/>
+        </w:rPr>
+        <w:t>as</w:t>
+      </w:r>
+      <w:r>
+        <w:rPr>
+          <w:rFonts w:ascii="Consolas" w:hAnsi="Consolas"/>
+          <w:sz w:val="19"/>
+          <w:szCs w:val="19"/>
+        </w:rPr>
+        <w:t xml:space="preserve"> </w:t>
+      </w:r>
+      <w:r>
+        <w:rPr>
+          <w:rFonts w:ascii="Consolas" w:hAnsi="Consolas"/>
+          <w:color w:val="0000FF"/>
+          <w:sz w:val="19"/>
+          <w:szCs w:val="19"/>
+        </w:rPr>
+        <w:t>varchar</w:t>
+      </w:r>
+      <w:r>
+        <w:rPr>
+          <w:rFonts w:ascii="Consolas" w:hAnsi="Consolas"/>
+          <w:color w:val="808080"/>
+          <w:sz w:val="19"/>
+          <w:szCs w:val="19"/>
+        </w:rPr>
+        <w:t>(</w:t>
+      </w:r>
+      <w:r>
+        <w:rPr>
+          <w:rFonts w:ascii="Consolas" w:hAnsi="Consolas"/>
+          <w:sz w:val="19"/>
+          <w:szCs w:val="19"/>
+        </w:rPr>
+        <w:t>2</w:t>
+      </w:r>
+      <w:r>
+        <w:rPr>
+          <w:rFonts w:ascii="Consolas" w:hAnsi="Consolas"/>
+          <w:color w:val="808080"/>
+          <w:sz w:val="19"/>
+          <w:szCs w:val="19"/>
+        </w:rPr>
+        <w:t>)),</w:t>
+      </w:r>
+      <w:r>
+        <w:rPr>
+          <w:rFonts w:ascii="Consolas" w:hAnsi="Consolas"/>
+          <w:sz w:val="19"/>
+          <w:szCs w:val="19"/>
+        </w:rPr>
+        <w:t xml:space="preserve"> 2</w:t>
+      </w:r>
+      <w:r>
+        <w:rPr>
+          <w:rFonts w:ascii="Consolas" w:hAnsi="Consolas"/>
+          <w:color w:val="808080"/>
+          <w:sz w:val="19"/>
+          <w:szCs w:val="19"/>
+        </w:rPr>
+        <w:t>)</w:t>
+      </w:r>
+    </w:p>
+    <w:p>
+      <w:pPr>
+        <w:autoSpaceDE w:val="0"/>
+        <w:autoSpaceDN w:val="0"/>
+        <w:rPr>
+          <w:rFonts w:ascii="Consolas" w:hAnsi="Consolas"/>
+          <w:sz w:val="19"/>
+          <w:szCs w:val="19"/>
+        </w:rPr>
+      </w:pPr>
+      <w:r>
+        <w:rPr>
+          <w:rFonts w:ascii="Consolas" w:hAnsi="Consolas"/>
+          <w:color w:val="0000FF"/>
+          <w:sz w:val="19"/>
+          <w:szCs w:val="19"/>
+        </w:rPr>
+        <w:t>from</w:t>
+      </w:r>
+      <w:proofErr w:type="gramStart"/>
+      <w:r>
+        <w:rPr>
+          <w:rFonts w:ascii="Consolas" w:hAnsi="Consolas"/>
+          <w:sz w:val="19"/>
+          <w:szCs w:val="19"/>
+        </w:rPr>
+        <w:t>  [</w:t>
+      </w:r>
+      <w:proofErr w:type="spellStart"/>
+      <w:proofErr w:type="gramEnd"/>
+      <w:r>
+        <w:rPr>
+          <w:rFonts w:ascii="Consolas" w:hAnsi="Consolas"/>
+          <w:sz w:val="19"/>
+          <w:szCs w:val="19"/>
+        </w:rPr>
+        <w:t>dbo</w:t>
+      </w:r>
+      <w:proofErr w:type="spellEnd"/>
+      <w:r>
+        <w:rPr>
+          <w:rFonts w:ascii="Consolas" w:hAnsi="Consolas"/>
+          <w:sz w:val="19"/>
+          <w:szCs w:val="19"/>
+        </w:rPr>
+        <w:t>]</w:t>
+      </w:r>
+      <w:r>
+        <w:rPr>
+          <w:rFonts w:ascii="Consolas" w:hAnsi="Consolas"/>
+          <w:color w:val="808080"/>
+          <w:sz w:val="19"/>
+          <w:szCs w:val="19"/>
+        </w:rPr>
+        <w:t>.</w:t>
+      </w:r>
+      <w:r>
+        <w:rPr>
+          <w:rFonts w:ascii="Consolas" w:hAnsi="Consolas"/>
+          <w:sz w:val="19"/>
+          <w:szCs w:val="19"/>
+        </w:rPr>
+        <w:t>[kaggle80]</w:t>
+      </w:r>
+    </w:p>
+    <w:p/>
+    <w:p/>
     <w:p/>
     <w:p/>
     <w:sectPr>

</xml_diff>